<commit_message>
UNIT TEST WITH SPRING BOOT
</commit_message>
<xml_diff>
--- a/Note.docx
+++ b/Note.docx
@@ -2113,6 +2113,655 @@
           <w:rFonts w:ascii="Times New Roman" w:hAnsi="Times New Roman" w:cs="Times New Roman"/>
         </w:rPr>
         <w:t>Tạo 1 controller</w:t>
+      </w:r>
+      <w:r>
+        <w:rPr>
+          <w:rFonts w:ascii="Times New Roman" w:hAnsi="Times New Roman" w:cs="Times New Roman"/>
+        </w:rPr>
+        <w:t xml:space="preserve"> trong AuthenticationController</w:t>
+      </w:r>
+    </w:p>
+    <w:p>
+      <w:pPr>
+        <w:spacing w:after="0" w:line="240" w:lineRule="auto"/>
+        <w:rPr>
+          <w:rFonts w:ascii="Times New Roman" w:hAnsi="Times New Roman" w:cs="Times New Roman"/>
+        </w:rPr>
+      </w:pPr>
+      <w:r>
+        <w:rPr>
+          <w:rFonts w:ascii="Times New Roman" w:hAnsi="Times New Roman" w:cs="Times New Roman"/>
+        </w:rPr>
+        <w:br w:type="page"/>
+      </w:r>
+    </w:p>
+    <w:p>
+      <w:pPr>
+        <w:rPr>
+          <w:rFonts w:ascii="Times New Roman" w:hAnsi="Times New Roman" w:cs="Times New Roman"/>
+          <w:color w:val="FF0000"/>
+          <w:sz w:val="52"/>
+          <w:szCs w:val="52"/>
+        </w:rPr>
+      </w:pPr>
+      <w:r>
+        <w:rPr>
+          <w:rFonts w:ascii="Times New Roman" w:hAnsi="Times New Roman" w:cs="Times New Roman"/>
+          <w:color w:val="FF0000"/>
+          <w:sz w:val="52"/>
+          <w:szCs w:val="52"/>
+        </w:rPr>
+        <w:lastRenderedPageBreak/>
+        <w:t>refresh JWT token (phần 2) align với Oauth2</w:t>
+      </w:r>
+    </w:p>
+    <w:p>
+      <w:pPr>
+        <w:rPr>
+          <w:rFonts w:ascii="Times New Roman" w:hAnsi="Times New Roman" w:cs="Times New Roman"/>
+        </w:rPr>
+      </w:pPr>
+      <w:r>
+        <w:rPr>
+          <w:rFonts w:ascii="Times New Roman" w:hAnsi="Times New Roman" w:cs="Times New Roman"/>
+          <w:noProof/>
+        </w:rPr>
+        <w:drawing>
+          <wp:inline distT="0" distB="0" distL="0" distR="0" wp14:anchorId="7FD48CD0" wp14:editId="661DE944">
+            <wp:extent cx="5943600" cy="3576320"/>
+            <wp:effectExtent l="0" t="0" r="0" b="5080"/>
+            <wp:docPr id="7" name="Picture 7"/>
+            <wp:cNvGraphicFramePr>
+              <a:graphicFrameLocks xmlns:a="http://schemas.openxmlformats.org/drawingml/2006/main" noChangeAspect="1"/>
+            </wp:cNvGraphicFramePr>
+            <a:graphic xmlns:a="http://schemas.openxmlformats.org/drawingml/2006/main">
+              <a:graphicData uri="http://schemas.openxmlformats.org/drawingml/2006/picture">
+                <pic:pic xmlns:pic="http://schemas.openxmlformats.org/drawingml/2006/picture">
+                  <pic:nvPicPr>
+                    <pic:cNvPr id="1" name=""/>
+                    <pic:cNvPicPr/>
+                  </pic:nvPicPr>
+                  <pic:blipFill>
+                    <a:blip r:embed="rId14"/>
+                    <a:stretch>
+                      <a:fillRect/>
+                    </a:stretch>
+                  </pic:blipFill>
+                  <pic:spPr>
+                    <a:xfrm>
+                      <a:off x="0" y="0"/>
+                      <a:ext cx="5943600" cy="3576320"/>
+                    </a:xfrm>
+                    <a:prstGeom prst="rect">
+                      <a:avLst/>
+                    </a:prstGeom>
+                  </pic:spPr>
+                </pic:pic>
+              </a:graphicData>
+            </a:graphic>
+          </wp:inline>
+        </w:drawing>
+      </w:r>
+    </w:p>
+    <w:p>
+      <w:pPr>
+        <w:spacing w:after="0" w:line="240" w:lineRule="auto"/>
+        <w:rPr>
+          <w:rFonts w:ascii="Times New Roman" w:hAnsi="Times New Roman" w:cs="Times New Roman"/>
+        </w:rPr>
+      </w:pPr>
+      <w:r>
+        <w:rPr>
+          <w:rFonts w:ascii="Times New Roman" w:hAnsi="Times New Roman" w:cs="Times New Roman"/>
+        </w:rPr>
+        <w:br w:type="page"/>
+      </w:r>
+    </w:p>
+    <w:p>
+      <w:pPr>
+        <w:rPr>
+          <w:rFonts w:ascii="Times New Roman" w:hAnsi="Times New Roman" w:cs="Times New Roman"/>
+          <w:color w:val="FF0000"/>
+          <w:sz w:val="52"/>
+          <w:szCs w:val="52"/>
+        </w:rPr>
+      </w:pPr>
+      <w:r>
+        <w:rPr>
+          <w:rFonts w:ascii="Times New Roman" w:hAnsi="Times New Roman" w:cs="Times New Roman"/>
+          <w:color w:val="FF0000"/>
+          <w:sz w:val="52"/>
+          <w:szCs w:val="52"/>
+        </w:rPr>
+        <w:lastRenderedPageBreak/>
+        <w:t>Unit Test</w:t>
+      </w:r>
+    </w:p>
+    <w:p>
+      <w:pPr>
+        <w:shd w:val="clear" w:color="auto" w:fill="011627"/>
+        <w:tabs>
+          <w:tab w:val="left" w:pos="916"/>
+          <w:tab w:val="left" w:pos="1832"/>
+          <w:tab w:val="left" w:pos="2748"/>
+          <w:tab w:val="left" w:pos="3664"/>
+          <w:tab w:val="left" w:pos="4580"/>
+          <w:tab w:val="left" w:pos="5496"/>
+          <w:tab w:val="left" w:pos="6412"/>
+          <w:tab w:val="left" w:pos="7328"/>
+          <w:tab w:val="left" w:pos="8244"/>
+          <w:tab w:val="left" w:pos="9160"/>
+          <w:tab w:val="left" w:pos="10076"/>
+          <w:tab w:val="left" w:pos="10992"/>
+          <w:tab w:val="left" w:pos="11908"/>
+          <w:tab w:val="left" w:pos="12824"/>
+          <w:tab w:val="left" w:pos="13740"/>
+          <w:tab w:val="left" w:pos="14656"/>
+        </w:tabs>
+        <w:spacing w:after="0" w:line="240" w:lineRule="auto"/>
+        <w:rPr>
+          <w:rFonts w:ascii="Courier New" w:eastAsia="Times New Roman" w:hAnsi="Courier New" w:cs="Courier New"/>
+          <w:color w:val="D6DEEB"/>
+          <w:sz w:val="20"/>
+          <w:szCs w:val="20"/>
+        </w:rPr>
+      </w:pPr>
+      <w:r>
+        <w:rPr>
+          <w:rFonts w:ascii="Courier New" w:eastAsia="Times New Roman" w:hAnsi="Courier New" w:cs="Courier New"/>
+          <w:color w:val="D6DEEB"/>
+          <w:sz w:val="20"/>
+          <w:szCs w:val="20"/>
+        </w:rPr>
+        <w:t>&lt;</w:t>
+      </w:r>
+      <w:r>
+        <w:rPr>
+          <w:rFonts w:ascii="Courier New" w:eastAsia="Times New Roman" w:hAnsi="Courier New" w:cs="Courier New"/>
+          <w:color w:val="7FDBCA"/>
+          <w:sz w:val="20"/>
+          <w:szCs w:val="20"/>
+        </w:rPr>
+        <w:t>dependency</w:t>
+      </w:r>
+      <w:r>
+        <w:rPr>
+          <w:rFonts w:ascii="Courier New" w:eastAsia="Times New Roman" w:hAnsi="Courier New" w:cs="Courier New"/>
+          <w:color w:val="D6DEEB"/>
+          <w:sz w:val="20"/>
+          <w:szCs w:val="20"/>
+        </w:rPr>
+        <w:t>&gt;</w:t>
+      </w:r>
+      <w:r>
+        <w:rPr>
+          <w:rFonts w:ascii="Courier New" w:eastAsia="Times New Roman" w:hAnsi="Courier New" w:cs="Courier New"/>
+          <w:color w:val="D6DEEB"/>
+          <w:sz w:val="20"/>
+          <w:szCs w:val="20"/>
+        </w:rPr>
+        <w:br/>
+        <w:t xml:space="preserve">   </w:t>
+      </w:r>
+      <w:proofErr w:type="gramStart"/>
+      <w:r>
+        <w:rPr>
+          <w:rFonts w:ascii="Courier New" w:eastAsia="Times New Roman" w:hAnsi="Courier New" w:cs="Courier New"/>
+          <w:color w:val="D6DEEB"/>
+          <w:sz w:val="20"/>
+          <w:szCs w:val="20"/>
+        </w:rPr>
+        <w:t>&lt;</w:t>
+      </w:r>
+      <w:r>
+        <w:rPr>
+          <w:rFonts w:ascii="Courier New" w:eastAsia="Times New Roman" w:hAnsi="Courier New" w:cs="Courier New"/>
+          <w:color w:val="7FDBCA"/>
+          <w:sz w:val="20"/>
+          <w:szCs w:val="20"/>
+        </w:rPr>
+        <w:t>groupId</w:t>
+      </w:r>
+      <w:r>
+        <w:rPr>
+          <w:rFonts w:ascii="Courier New" w:eastAsia="Times New Roman" w:hAnsi="Courier New" w:cs="Courier New"/>
+          <w:color w:val="D6DEEB"/>
+          <w:sz w:val="20"/>
+          <w:szCs w:val="20"/>
+        </w:rPr>
+        <w:t>&gt;org.springframework.boot</w:t>
+      </w:r>
+      <w:proofErr w:type="gramEnd"/>
+      <w:r>
+        <w:rPr>
+          <w:rFonts w:ascii="Courier New" w:eastAsia="Times New Roman" w:hAnsi="Courier New" w:cs="Courier New"/>
+          <w:color w:val="D6DEEB"/>
+          <w:sz w:val="20"/>
+          <w:szCs w:val="20"/>
+        </w:rPr>
+        <w:t>&lt;/</w:t>
+      </w:r>
+      <w:r>
+        <w:rPr>
+          <w:rFonts w:ascii="Courier New" w:eastAsia="Times New Roman" w:hAnsi="Courier New" w:cs="Courier New"/>
+          <w:color w:val="7FDBCA"/>
+          <w:sz w:val="20"/>
+          <w:szCs w:val="20"/>
+        </w:rPr>
+        <w:t>groupId</w:t>
+      </w:r>
+      <w:r>
+        <w:rPr>
+          <w:rFonts w:ascii="Courier New" w:eastAsia="Times New Roman" w:hAnsi="Courier New" w:cs="Courier New"/>
+          <w:color w:val="D6DEEB"/>
+          <w:sz w:val="20"/>
+          <w:szCs w:val="20"/>
+        </w:rPr>
+        <w:t>&gt;</w:t>
+      </w:r>
+      <w:r>
+        <w:rPr>
+          <w:rFonts w:ascii="Courier New" w:eastAsia="Times New Roman" w:hAnsi="Courier New" w:cs="Courier New"/>
+          <w:color w:val="D6DEEB"/>
+          <w:sz w:val="20"/>
+          <w:szCs w:val="20"/>
+        </w:rPr>
+        <w:br/>
+        <w:t xml:space="preserve">   &lt;</w:t>
+      </w:r>
+      <w:r>
+        <w:rPr>
+          <w:rFonts w:ascii="Courier New" w:eastAsia="Times New Roman" w:hAnsi="Courier New" w:cs="Courier New"/>
+          <w:color w:val="7FDBCA"/>
+          <w:sz w:val="20"/>
+          <w:szCs w:val="20"/>
+        </w:rPr>
+        <w:t>artifactId</w:t>
+      </w:r>
+      <w:r>
+        <w:rPr>
+          <w:rFonts w:ascii="Courier New" w:eastAsia="Times New Roman" w:hAnsi="Courier New" w:cs="Courier New"/>
+          <w:color w:val="D6DEEB"/>
+          <w:sz w:val="20"/>
+          <w:szCs w:val="20"/>
+        </w:rPr>
+        <w:t>&gt;spring-boot-starter-test&lt;/</w:t>
+      </w:r>
+      <w:r>
+        <w:rPr>
+          <w:rFonts w:ascii="Courier New" w:eastAsia="Times New Roman" w:hAnsi="Courier New" w:cs="Courier New"/>
+          <w:color w:val="7FDBCA"/>
+          <w:sz w:val="20"/>
+          <w:szCs w:val="20"/>
+        </w:rPr>
+        <w:t>artifactId</w:t>
+      </w:r>
+      <w:r>
+        <w:rPr>
+          <w:rFonts w:ascii="Courier New" w:eastAsia="Times New Roman" w:hAnsi="Courier New" w:cs="Courier New"/>
+          <w:color w:val="D6DEEB"/>
+          <w:sz w:val="20"/>
+          <w:szCs w:val="20"/>
+        </w:rPr>
+        <w:t>&gt;</w:t>
+      </w:r>
+      <w:r>
+        <w:rPr>
+          <w:rFonts w:ascii="Courier New" w:eastAsia="Times New Roman" w:hAnsi="Courier New" w:cs="Courier New"/>
+          <w:color w:val="D6DEEB"/>
+          <w:sz w:val="20"/>
+          <w:szCs w:val="20"/>
+        </w:rPr>
+        <w:br/>
+        <w:t xml:space="preserve">   &lt;</w:t>
+      </w:r>
+      <w:r>
+        <w:rPr>
+          <w:rFonts w:ascii="Courier New" w:eastAsia="Times New Roman" w:hAnsi="Courier New" w:cs="Courier New"/>
+          <w:color w:val="7FDBCA"/>
+          <w:sz w:val="20"/>
+          <w:szCs w:val="20"/>
+        </w:rPr>
+        <w:t>scope</w:t>
+      </w:r>
+      <w:r>
+        <w:rPr>
+          <w:rFonts w:ascii="Courier New" w:eastAsia="Times New Roman" w:hAnsi="Courier New" w:cs="Courier New"/>
+          <w:color w:val="D6DEEB"/>
+          <w:sz w:val="20"/>
+          <w:szCs w:val="20"/>
+        </w:rPr>
+        <w:t>&gt;test&lt;/</w:t>
+      </w:r>
+      <w:r>
+        <w:rPr>
+          <w:rFonts w:ascii="Courier New" w:eastAsia="Times New Roman" w:hAnsi="Courier New" w:cs="Courier New"/>
+          <w:color w:val="7FDBCA"/>
+          <w:sz w:val="20"/>
+          <w:szCs w:val="20"/>
+        </w:rPr>
+        <w:t>scope</w:t>
+      </w:r>
+      <w:r>
+        <w:rPr>
+          <w:rFonts w:ascii="Courier New" w:eastAsia="Times New Roman" w:hAnsi="Courier New" w:cs="Courier New"/>
+          <w:color w:val="D6DEEB"/>
+          <w:sz w:val="20"/>
+          <w:szCs w:val="20"/>
+        </w:rPr>
+        <w:t>&gt;</w:t>
+      </w:r>
+      <w:r>
+        <w:rPr>
+          <w:rFonts w:ascii="Courier New" w:eastAsia="Times New Roman" w:hAnsi="Courier New" w:cs="Courier New"/>
+          <w:color w:val="D6DEEB"/>
+          <w:sz w:val="20"/>
+          <w:szCs w:val="20"/>
+        </w:rPr>
+        <w:br/>
+        <w:t>&lt;/</w:t>
+      </w:r>
+      <w:r>
+        <w:rPr>
+          <w:rFonts w:ascii="Courier New" w:eastAsia="Times New Roman" w:hAnsi="Courier New" w:cs="Courier New"/>
+          <w:color w:val="7FDBCA"/>
+          <w:sz w:val="20"/>
+          <w:szCs w:val="20"/>
+        </w:rPr>
+        <w:t>dependency</w:t>
+      </w:r>
+      <w:r>
+        <w:rPr>
+          <w:rFonts w:ascii="Courier New" w:eastAsia="Times New Roman" w:hAnsi="Courier New" w:cs="Courier New"/>
+          <w:color w:val="D6DEEB"/>
+          <w:sz w:val="20"/>
+          <w:szCs w:val="20"/>
+        </w:rPr>
+        <w:t>&gt;</w:t>
+      </w:r>
+    </w:p>
+    <w:p>
+      <w:pPr>
+        <w:shd w:val="clear" w:color="auto" w:fill="011627"/>
+        <w:tabs>
+          <w:tab w:val="left" w:pos="916"/>
+          <w:tab w:val="left" w:pos="1832"/>
+          <w:tab w:val="left" w:pos="2748"/>
+          <w:tab w:val="left" w:pos="3664"/>
+          <w:tab w:val="left" w:pos="4580"/>
+          <w:tab w:val="left" w:pos="5496"/>
+          <w:tab w:val="left" w:pos="6412"/>
+          <w:tab w:val="left" w:pos="7328"/>
+          <w:tab w:val="left" w:pos="8244"/>
+          <w:tab w:val="left" w:pos="9160"/>
+          <w:tab w:val="left" w:pos="10076"/>
+          <w:tab w:val="left" w:pos="10992"/>
+          <w:tab w:val="left" w:pos="11908"/>
+          <w:tab w:val="left" w:pos="12824"/>
+          <w:tab w:val="left" w:pos="13740"/>
+          <w:tab w:val="left" w:pos="14656"/>
+        </w:tabs>
+        <w:spacing w:after="0" w:line="240" w:lineRule="auto"/>
+        <w:rPr>
+          <w:rFonts w:ascii="Courier New" w:eastAsia="Times New Roman" w:hAnsi="Courier New" w:cs="Courier New"/>
+          <w:color w:val="D6DEEB"/>
+          <w:sz w:val="20"/>
+          <w:szCs w:val="20"/>
+        </w:rPr>
+      </w:pPr>
+    </w:p>
+    <w:p>
+      <w:pPr>
+        <w:pStyle w:val="HTMLPreformatted"/>
+        <w:shd w:val="clear" w:color="auto" w:fill="011627"/>
+        <w:rPr>
+          <w:color w:val="D6DEEB"/>
+        </w:rPr>
+      </w:pPr>
+      <w:r>
+        <w:rPr>
+          <w:color w:val="D6DEEB"/>
+        </w:rPr>
+        <w:t>&lt;</w:t>
+      </w:r>
+      <w:r>
+        <w:rPr>
+          <w:color w:val="7FDBCA"/>
+        </w:rPr>
+        <w:t>dependency</w:t>
+      </w:r>
+      <w:r>
+        <w:rPr>
+          <w:color w:val="D6DEEB"/>
+        </w:rPr>
+        <w:t>&gt;</w:t>
+      </w:r>
+      <w:r>
+        <w:rPr>
+          <w:color w:val="D6DEEB"/>
+        </w:rPr>
+        <w:br/>
+        <w:t xml:space="preserve">   </w:t>
+      </w:r>
+      <w:proofErr w:type="gramStart"/>
+      <w:r>
+        <w:rPr>
+          <w:color w:val="D6DEEB"/>
+        </w:rPr>
+        <w:t>&lt;</w:t>
+      </w:r>
+      <w:r>
+        <w:rPr>
+          <w:color w:val="7FDBCA"/>
+        </w:rPr>
+        <w:t>groupId</w:t>
+      </w:r>
+      <w:r>
+        <w:rPr>
+          <w:color w:val="D6DEEB"/>
+        </w:rPr>
+        <w:t>&gt;com.fasterxml.jackson</w:t>
+      </w:r>
+      <w:proofErr w:type="gramEnd"/>
+      <w:r>
+        <w:rPr>
+          <w:color w:val="D6DEEB"/>
+        </w:rPr>
+        <w:t>.datatype&lt;/</w:t>
+      </w:r>
+      <w:r>
+        <w:rPr>
+          <w:color w:val="7FDBCA"/>
+        </w:rPr>
+        <w:t>groupId</w:t>
+      </w:r>
+      <w:r>
+        <w:rPr>
+          <w:color w:val="D6DEEB"/>
+        </w:rPr>
+        <w:t>&gt;</w:t>
+      </w:r>
+      <w:r>
+        <w:rPr>
+          <w:color w:val="D6DEEB"/>
+        </w:rPr>
+        <w:br/>
+        <w:t xml:space="preserve">   &lt;</w:t>
+      </w:r>
+      <w:r>
+        <w:rPr>
+          <w:color w:val="7FDBCA"/>
+        </w:rPr>
+        <w:t>artifactId</w:t>
+      </w:r>
+      <w:r>
+        <w:rPr>
+          <w:color w:val="D6DEEB"/>
+        </w:rPr>
+        <w:t>&gt;jackson-datatype-jsr310&lt;/</w:t>
+      </w:r>
+      <w:r>
+        <w:rPr>
+          <w:color w:val="7FDBCA"/>
+        </w:rPr>
+        <w:t>artifactId</w:t>
+      </w:r>
+      <w:r>
+        <w:rPr>
+          <w:color w:val="D6DEEB"/>
+        </w:rPr>
+        <w:t>&gt;</w:t>
+      </w:r>
+      <w:r>
+        <w:rPr>
+          <w:color w:val="D6DEEB"/>
+        </w:rPr>
+        <w:br/>
+        <w:t>&lt;/</w:t>
+      </w:r>
+      <w:r>
+        <w:rPr>
+          <w:color w:val="7FDBCA"/>
+        </w:rPr>
+        <w:t>dependency</w:t>
+      </w:r>
+      <w:r>
+        <w:rPr>
+          <w:color w:val="D6DEEB"/>
+        </w:rPr>
+        <w:t>&gt;</w:t>
+      </w:r>
+    </w:p>
+    <w:p>
+      <w:pPr>
+        <w:shd w:val="clear" w:color="auto" w:fill="011627"/>
+        <w:tabs>
+          <w:tab w:val="left" w:pos="916"/>
+          <w:tab w:val="left" w:pos="1832"/>
+          <w:tab w:val="left" w:pos="2748"/>
+          <w:tab w:val="left" w:pos="3664"/>
+          <w:tab w:val="left" w:pos="4580"/>
+          <w:tab w:val="left" w:pos="5496"/>
+          <w:tab w:val="left" w:pos="6412"/>
+          <w:tab w:val="left" w:pos="7328"/>
+          <w:tab w:val="left" w:pos="8244"/>
+          <w:tab w:val="left" w:pos="9160"/>
+          <w:tab w:val="left" w:pos="10076"/>
+          <w:tab w:val="left" w:pos="10992"/>
+          <w:tab w:val="left" w:pos="11908"/>
+          <w:tab w:val="left" w:pos="12824"/>
+          <w:tab w:val="left" w:pos="13740"/>
+          <w:tab w:val="left" w:pos="14656"/>
+        </w:tabs>
+        <w:spacing w:after="0" w:line="240" w:lineRule="auto"/>
+        <w:rPr>
+          <w:rFonts w:ascii="Courier New" w:eastAsia="Times New Roman" w:hAnsi="Courier New" w:cs="Courier New"/>
+          <w:color w:val="D6DEEB"/>
+          <w:sz w:val="20"/>
+          <w:szCs w:val="20"/>
+        </w:rPr>
+      </w:pPr>
+    </w:p>
+    <w:p>
+      <w:pPr>
+        <w:rPr>
+          <w:rFonts w:ascii="Times New Roman" w:hAnsi="Times New Roman" w:cs="Times New Roman"/>
+        </w:rPr>
+      </w:pPr>
+    </w:p>
+    <w:p>
+      <w:pPr>
+        <w:pStyle w:val="ListParagraph"/>
+        <w:numPr>
+          <w:ilvl w:val="0"/>
+          <w:numId w:val="5"/>
+        </w:numPr>
+        <w:rPr>
+          <w:rFonts w:ascii="Times New Roman" w:hAnsi="Times New Roman" w:cs="Times New Roman"/>
+        </w:rPr>
+      </w:pPr>
+      <w:r>
+        <w:rPr>
+          <w:rFonts w:ascii="Times New Roman" w:hAnsi="Times New Roman" w:cs="Times New Roman"/>
+          <w:sz w:val="40"/>
+        </w:rPr>
+        <w:t>1 cái req đi vào</w:t>
+      </w:r>
+      <w:r>
+        <w:rPr>
+          <w:rFonts w:ascii="Times New Roman" w:hAnsi="Times New Roman" w:cs="Times New Roman"/>
+        </w:rPr>
+        <w:t xml:space="preserve"> thi đầu tiên nó sẽ qua Controller sau đó quá Service sau đó đến repository (Gần như là lớp cuối cùng chứa req)</w:t>
+      </w:r>
+    </w:p>
+    <w:p>
+      <w:pPr>
+        <w:pStyle w:val="ListParagraph"/>
+        <w:numPr>
+          <w:ilvl w:val="0"/>
+          <w:numId w:val="5"/>
+        </w:numPr>
+        <w:rPr>
+          <w:rFonts w:ascii="Times New Roman" w:hAnsi="Times New Roman" w:cs="Times New Roman"/>
+        </w:rPr>
+      </w:pPr>
+      <w:r>
+        <w:rPr>
+          <w:rFonts w:ascii="Times New Roman" w:hAnsi="Times New Roman" w:cs="Times New Roman"/>
+        </w:rPr>
+        <w:t>Tập trung viết Unit Test cho Controller và Service</w:t>
+      </w:r>
+    </w:p>
+    <w:p>
+      <w:pPr>
+        <w:pStyle w:val="ListParagraph"/>
+        <w:numPr>
+          <w:ilvl w:val="0"/>
+          <w:numId w:val="5"/>
+        </w:numPr>
+        <w:rPr>
+          <w:rFonts w:ascii="Times New Roman" w:hAnsi="Times New Roman" w:cs="Times New Roman"/>
+        </w:rPr>
+      </w:pPr>
+    </w:p>
+    <w:p>
+      <w:pPr>
+        <w:rPr>
+          <w:rFonts w:ascii="Times New Roman" w:hAnsi="Times New Roman" w:cs="Times New Roman"/>
+        </w:rPr>
+      </w:pPr>
+      <w:r>
+        <w:rPr>
+          <w:rFonts w:ascii="Times New Roman" w:hAnsi="Times New Roman" w:cs="Times New Roman"/>
+        </w:rPr>
+        <w:t>Ví dụ tạo Test Controller mà trong Controler có gọi đến function của Service thì chúng ta sẽ cần Mock cái service đấy. mục đích kiểu như là nó sẽ bỏ qua cái function của Service và chỉ test cái Controller</w:t>
+      </w:r>
+    </w:p>
+    <w:p>
+      <w:pPr>
+        <w:rPr>
+          <w:rFonts w:ascii="Times New Roman" w:hAnsi="Times New Roman" w:cs="Times New Roman"/>
+        </w:rPr>
+      </w:pPr>
+    </w:p>
+    <w:p>
+      <w:pPr>
+        <w:rPr>
+          <w:rFonts w:ascii="Times New Roman" w:hAnsi="Times New Roman" w:cs="Times New Roman"/>
+        </w:rPr>
+      </w:pPr>
+    </w:p>
+    <w:p>
+      <w:pPr>
+        <w:rPr>
+          <w:rFonts w:ascii="Times New Roman" w:hAnsi="Times New Roman" w:cs="Times New Roman"/>
+        </w:rPr>
+      </w:pPr>
+      <w:r>
+        <w:rPr>
+          <w:rFonts w:ascii="Times New Roman" w:hAnsi="Times New Roman" w:cs="Times New Roman"/>
+        </w:rPr>
+        <w:t>METHOD Builder là của Lombok</w:t>
       </w:r>
       <w:bookmarkStart w:id="0" w:name="_GoBack"/>
       <w:bookmarkEnd w:id="0"/>
@@ -2995,6 +3644,52 @@
       <w:contextualSpacing/>
     </w:pPr>
   </w:style>
+  <w:style w:type="paragraph" w:styleId="HTMLPreformatted">
+    <w:name w:val="HTML Preformatted"/>
+    <w:basedOn w:val="Normal"/>
+    <w:link w:val="HTMLPreformattedChar"/>
+    <w:uiPriority w:val="99"/>
+    <w:semiHidden/>
+    <w:unhideWhenUsed/>
+    <w:rsid w:val="00780788"/>
+    <w:pPr>
+      <w:tabs>
+        <w:tab w:val="left" w:pos="916"/>
+        <w:tab w:val="left" w:pos="1832"/>
+        <w:tab w:val="left" w:pos="2748"/>
+        <w:tab w:val="left" w:pos="3664"/>
+        <w:tab w:val="left" w:pos="4580"/>
+        <w:tab w:val="left" w:pos="5496"/>
+        <w:tab w:val="left" w:pos="6412"/>
+        <w:tab w:val="left" w:pos="7328"/>
+        <w:tab w:val="left" w:pos="8244"/>
+        <w:tab w:val="left" w:pos="9160"/>
+        <w:tab w:val="left" w:pos="10076"/>
+        <w:tab w:val="left" w:pos="10992"/>
+        <w:tab w:val="left" w:pos="11908"/>
+        <w:tab w:val="left" w:pos="12824"/>
+        <w:tab w:val="left" w:pos="13740"/>
+        <w:tab w:val="left" w:pos="14656"/>
+      </w:tabs>
+      <w:spacing w:after="0" w:line="240" w:lineRule="auto"/>
+    </w:pPr>
+    <w:rPr>
+      <w:rFonts w:ascii="Courier New" w:eastAsia="Times New Roman" w:hAnsi="Courier New" w:cs="Courier New"/>
+      <w:sz w:val="20"/>
+      <w:szCs w:val="20"/>
+    </w:rPr>
+  </w:style>
+  <w:style w:type="character" w:customStyle="1" w:styleId="HTMLPreformattedChar">
+    <w:name w:val="HTML Preformatted Char"/>
+    <w:basedOn w:val="DefaultParagraphFont"/>
+    <w:link w:val="HTMLPreformatted"/>
+    <w:uiPriority w:val="99"/>
+    <w:semiHidden/>
+    <w:rsid w:val="00780788"/>
+    <w:rPr>
+      <w:rFonts w:ascii="Courier New" w:eastAsia="Times New Roman" w:hAnsi="Courier New" w:cs="Courier New"/>
+    </w:rPr>
+  </w:style>
 </w:styles>
 </file>
 
@@ -3259,7 +3954,7 @@
 </file>
 
 <file path=customXml/itemProps1.xml><?xml version="1.0" encoding="utf-8"?>
-<ds:datastoreItem xmlns:ds="http://schemas.openxmlformats.org/officeDocument/2006/customXml" ds:itemID="{2E67922E-0C5E-422C-8052-5F9152998454}">
+<ds:datastoreItem xmlns:ds="http://schemas.openxmlformats.org/officeDocument/2006/customXml" ds:itemID="{686A8D7A-2955-4F7B-AFF5-EB69B701A749}">
   <ds:schemaRefs>
     <ds:schemaRef ds:uri="http://schemas.openxmlformats.org/officeDocument/2006/bibliography"/>
   </ds:schemaRefs>

</xml_diff>

<commit_message>
format code with spotless
</commit_message>
<xml_diff>
--- a/Note.docx
+++ b/Note.docx
@@ -2763,8 +2763,1487 @@
         </w:rPr>
         <w:t>METHOD Builder là của Lombok</w:t>
       </w:r>
+    </w:p>
+    <w:p>
+      <w:pPr>
+        <w:rPr>
+          <w:rFonts w:ascii="Times New Roman" w:hAnsi="Times New Roman" w:cs="Times New Roman"/>
+        </w:rPr>
+      </w:pPr>
+    </w:p>
+    <w:p>
+      <w:pPr>
+        <w:rPr>
+          <w:rFonts w:ascii="Times New Roman" w:hAnsi="Times New Roman" w:cs="Times New Roman"/>
+          <w:color w:val="FF0000"/>
+          <w:sz w:val="96"/>
+          <w:szCs w:val="96"/>
+          <w:highlight w:val="green"/>
+        </w:rPr>
+      </w:pPr>
+      <w:r>
+        <w:rPr>
+          <w:rFonts w:ascii="Times New Roman" w:hAnsi="Times New Roman" w:cs="Times New Roman"/>
+          <w:color w:val="FF0000"/>
+          <w:sz w:val="96"/>
+          <w:szCs w:val="96"/>
+          <w:highlight w:val="green"/>
+        </w:rPr>
+        <w:t>Serrie</w:t>
+      </w:r>
+      <w:r>
+        <w:rPr>
+          <w:rFonts w:ascii="Times New Roman" w:hAnsi="Times New Roman" w:cs="Times New Roman"/>
+          <w:color w:val="FF0000"/>
+          <w:sz w:val="96"/>
+          <w:szCs w:val="96"/>
+          <w:highlight w:val="green"/>
+        </w:rPr>
+        <w:t xml:space="preserve"> UnitTest và testing mới học 1 video đầu thôi</w:t>
+      </w:r>
+      <w:r>
+        <w:rPr>
+          <w:rFonts w:ascii="Times New Roman" w:hAnsi="Times New Roman" w:cs="Times New Roman"/>
+          <w:color w:val="FF0000"/>
+          <w:sz w:val="96"/>
+          <w:szCs w:val="96"/>
+          <w:highlight w:val="green"/>
+        </w:rPr>
+        <w:t>, nhớ phải quay lại học serrie này</w:t>
+      </w:r>
+    </w:p>
+    <w:p>
+      <w:pPr>
+        <w:rPr>
+          <w:rFonts w:ascii="Times New Roman" w:hAnsi="Times New Roman" w:cs="Times New Roman"/>
+          <w:color w:val="FF0000"/>
+          <w:sz w:val="96"/>
+          <w:szCs w:val="96"/>
+          <w:highlight w:val="green"/>
+        </w:rPr>
+      </w:pPr>
+    </w:p>
+    <w:p>
+      <w:pPr>
+        <w:rPr>
+          <w:rFonts w:ascii="Times New Roman" w:hAnsi="Times New Roman" w:cs="Times New Roman"/>
+          <w:color w:val="FF0000"/>
+          <w:sz w:val="96"/>
+          <w:szCs w:val="96"/>
+          <w:highlight w:val="green"/>
+        </w:rPr>
+      </w:pPr>
+      <w:r>
+        <w:rPr>
+          <w:rFonts w:ascii="Times New Roman" w:hAnsi="Times New Roman" w:cs="Times New Roman"/>
+          <w:color w:val="FF0000"/>
+          <w:sz w:val="96"/>
+          <w:szCs w:val="96"/>
+          <w:highlight w:val="green"/>
+        </w:rPr>
+        <w:t>SONARQUBE cũng chưa làm xong, sau nhớ tìm hiểu và quay lại học</w:t>
+      </w:r>
       <w:bookmarkStart w:id="0" w:name="_GoBack"/>
       <w:bookmarkEnd w:id="0"/>
+    </w:p>
+    <w:p>
+      <w:pPr>
+        <w:rPr>
+          <w:rFonts w:ascii="Times New Roman" w:hAnsi="Times New Roman" w:cs="Times New Roman"/>
+          <w:color w:val="FF0000"/>
+        </w:rPr>
+      </w:pPr>
+    </w:p>
+    <w:p>
+      <w:pPr>
+        <w:rPr>
+          <w:rFonts w:ascii="Times New Roman" w:hAnsi="Times New Roman" w:cs="Times New Roman"/>
+          <w:color w:val="FF0000"/>
+          <w:sz w:val="52"/>
+        </w:rPr>
+      </w:pPr>
+      <w:r>
+        <w:rPr>
+          <w:rFonts w:ascii="Times New Roman" w:hAnsi="Times New Roman" w:cs="Times New Roman"/>
+          <w:color w:val="FF0000"/>
+          <w:sz w:val="52"/>
+        </w:rPr>
+        <w:t>format code with Spotless</w:t>
+      </w:r>
+    </w:p>
+    <w:p>
+      <w:pPr>
+        <w:shd w:val="clear" w:color="auto" w:fill="011627"/>
+        <w:tabs>
+          <w:tab w:val="left" w:pos="916"/>
+          <w:tab w:val="left" w:pos="1832"/>
+          <w:tab w:val="left" w:pos="2748"/>
+          <w:tab w:val="left" w:pos="3664"/>
+          <w:tab w:val="left" w:pos="4580"/>
+          <w:tab w:val="left" w:pos="5496"/>
+          <w:tab w:val="left" w:pos="6412"/>
+          <w:tab w:val="left" w:pos="7328"/>
+          <w:tab w:val="left" w:pos="8244"/>
+          <w:tab w:val="left" w:pos="9160"/>
+          <w:tab w:val="left" w:pos="10076"/>
+          <w:tab w:val="left" w:pos="10992"/>
+          <w:tab w:val="left" w:pos="11908"/>
+          <w:tab w:val="left" w:pos="12824"/>
+          <w:tab w:val="left" w:pos="13740"/>
+          <w:tab w:val="left" w:pos="14656"/>
+        </w:tabs>
+        <w:spacing w:after="0" w:line="240" w:lineRule="auto"/>
+        <w:rPr>
+          <w:rFonts w:ascii="Courier New" w:eastAsia="Times New Roman" w:hAnsi="Courier New" w:cs="Courier New"/>
+          <w:color w:val="D6DEEB"/>
+          <w:sz w:val="20"/>
+          <w:szCs w:val="20"/>
+        </w:rPr>
+      </w:pPr>
+      <w:r>
+        <w:rPr>
+          <w:rFonts w:ascii="Courier New" w:eastAsia="Times New Roman" w:hAnsi="Courier New" w:cs="Courier New"/>
+          <w:color w:val="D6DEEB"/>
+          <w:sz w:val="20"/>
+          <w:szCs w:val="20"/>
+        </w:rPr>
+        <w:t>&lt;</w:t>
+      </w:r>
+      <w:r>
+        <w:rPr>
+          <w:rFonts w:ascii="Courier New" w:eastAsia="Times New Roman" w:hAnsi="Courier New" w:cs="Courier New"/>
+          <w:color w:val="7FDBCA"/>
+          <w:sz w:val="20"/>
+          <w:szCs w:val="20"/>
+        </w:rPr>
+        <w:t>properties</w:t>
+      </w:r>
+      <w:r>
+        <w:rPr>
+          <w:rFonts w:ascii="Courier New" w:eastAsia="Times New Roman" w:hAnsi="Courier New" w:cs="Courier New"/>
+          <w:color w:val="D6DEEB"/>
+          <w:sz w:val="20"/>
+          <w:szCs w:val="20"/>
+        </w:rPr>
+        <w:t>&gt;</w:t>
+      </w:r>
+    </w:p>
+    <w:p>
+      <w:pPr>
+        <w:shd w:val="clear" w:color="auto" w:fill="011627"/>
+        <w:tabs>
+          <w:tab w:val="left" w:pos="916"/>
+          <w:tab w:val="left" w:pos="1832"/>
+          <w:tab w:val="left" w:pos="2748"/>
+          <w:tab w:val="left" w:pos="3664"/>
+          <w:tab w:val="left" w:pos="4580"/>
+          <w:tab w:val="left" w:pos="5496"/>
+          <w:tab w:val="left" w:pos="6412"/>
+          <w:tab w:val="left" w:pos="7328"/>
+          <w:tab w:val="left" w:pos="8244"/>
+          <w:tab w:val="left" w:pos="9160"/>
+          <w:tab w:val="left" w:pos="10076"/>
+          <w:tab w:val="left" w:pos="10992"/>
+          <w:tab w:val="left" w:pos="11908"/>
+          <w:tab w:val="left" w:pos="12824"/>
+          <w:tab w:val="left" w:pos="13740"/>
+          <w:tab w:val="left" w:pos="14656"/>
+        </w:tabs>
+        <w:spacing w:after="0" w:line="240" w:lineRule="auto"/>
+        <w:rPr>
+          <w:rFonts w:ascii="Courier New" w:eastAsia="Times New Roman" w:hAnsi="Courier New" w:cs="Courier New"/>
+          <w:color w:val="D6DEEB"/>
+          <w:sz w:val="20"/>
+          <w:szCs w:val="20"/>
+        </w:rPr>
+      </w:pPr>
+      <w:r>
+        <w:rPr>
+          <w:rFonts w:ascii="Courier New" w:eastAsia="Times New Roman" w:hAnsi="Courier New" w:cs="Courier New"/>
+          <w:color w:val="D6DEEB"/>
+          <w:sz w:val="20"/>
+          <w:szCs w:val="20"/>
+        </w:rPr>
+        <w:br/>
+        <w:t xml:space="preserve">   &lt;</w:t>
+      </w:r>
+      <w:proofErr w:type="gramStart"/>
+      <w:r>
+        <w:rPr>
+          <w:rFonts w:ascii="Courier New" w:eastAsia="Times New Roman" w:hAnsi="Courier New" w:cs="Courier New"/>
+          <w:color w:val="7FDBCA"/>
+          <w:sz w:val="20"/>
+          <w:szCs w:val="20"/>
+        </w:rPr>
+        <w:t>java.version</w:t>
+      </w:r>
+      <w:proofErr w:type="gramEnd"/>
+      <w:r>
+        <w:rPr>
+          <w:rFonts w:ascii="Courier New" w:eastAsia="Times New Roman" w:hAnsi="Courier New" w:cs="Courier New"/>
+          <w:color w:val="D6DEEB"/>
+          <w:sz w:val="20"/>
+          <w:szCs w:val="20"/>
+        </w:rPr>
+        <w:t>&gt;17&lt;/</w:t>
+      </w:r>
+      <w:r>
+        <w:rPr>
+          <w:rFonts w:ascii="Courier New" w:eastAsia="Times New Roman" w:hAnsi="Courier New" w:cs="Courier New"/>
+          <w:color w:val="7FDBCA"/>
+          <w:sz w:val="20"/>
+          <w:szCs w:val="20"/>
+        </w:rPr>
+        <w:t>java.version</w:t>
+      </w:r>
+      <w:r>
+        <w:rPr>
+          <w:rFonts w:ascii="Courier New" w:eastAsia="Times New Roman" w:hAnsi="Courier New" w:cs="Courier New"/>
+          <w:color w:val="D6DEEB"/>
+          <w:sz w:val="20"/>
+          <w:szCs w:val="20"/>
+        </w:rPr>
+        <w:t>&gt;</w:t>
+      </w:r>
+      <w:r>
+        <w:rPr>
+          <w:rFonts w:ascii="Courier New" w:eastAsia="Times New Roman" w:hAnsi="Courier New" w:cs="Courier New"/>
+          <w:color w:val="D6DEEB"/>
+          <w:sz w:val="20"/>
+          <w:szCs w:val="20"/>
+        </w:rPr>
+        <w:br/>
+        <w:t xml:space="preserve">   &lt;</w:t>
+      </w:r>
+      <w:r>
+        <w:rPr>
+          <w:rFonts w:ascii="Courier New" w:eastAsia="Times New Roman" w:hAnsi="Courier New" w:cs="Courier New"/>
+          <w:color w:val="7FDBCA"/>
+          <w:sz w:val="20"/>
+          <w:szCs w:val="20"/>
+        </w:rPr>
+        <w:t>projectlombok-lombok.version</w:t>
+      </w:r>
+      <w:r>
+        <w:rPr>
+          <w:rFonts w:ascii="Courier New" w:eastAsia="Times New Roman" w:hAnsi="Courier New" w:cs="Courier New"/>
+          <w:color w:val="D6DEEB"/>
+          <w:sz w:val="20"/>
+          <w:szCs w:val="20"/>
+        </w:rPr>
+        <w:t>&gt;1.18.30&lt;/</w:t>
+      </w:r>
+      <w:r>
+        <w:rPr>
+          <w:rFonts w:ascii="Courier New" w:eastAsia="Times New Roman" w:hAnsi="Courier New" w:cs="Courier New"/>
+          <w:color w:val="7FDBCA"/>
+          <w:sz w:val="20"/>
+          <w:szCs w:val="20"/>
+        </w:rPr>
+        <w:t>projectlombok-lombok.version</w:t>
+      </w:r>
+      <w:r>
+        <w:rPr>
+          <w:rFonts w:ascii="Courier New" w:eastAsia="Times New Roman" w:hAnsi="Courier New" w:cs="Courier New"/>
+          <w:color w:val="D6DEEB"/>
+          <w:sz w:val="20"/>
+          <w:szCs w:val="20"/>
+        </w:rPr>
+        <w:t>&gt;</w:t>
+      </w:r>
+      <w:r>
+        <w:rPr>
+          <w:rFonts w:ascii="Courier New" w:eastAsia="Times New Roman" w:hAnsi="Courier New" w:cs="Courier New"/>
+          <w:color w:val="D6DEEB"/>
+          <w:sz w:val="20"/>
+          <w:szCs w:val="20"/>
+        </w:rPr>
+        <w:br/>
+        <w:t xml:space="preserve">   &lt;</w:t>
+      </w:r>
+      <w:r>
+        <w:rPr>
+          <w:rFonts w:ascii="Courier New" w:eastAsia="Times New Roman" w:hAnsi="Courier New" w:cs="Courier New"/>
+          <w:color w:val="7FDBCA"/>
+          <w:sz w:val="20"/>
+          <w:szCs w:val="20"/>
+        </w:rPr>
+        <w:t>mapstruct.version</w:t>
+      </w:r>
+      <w:r>
+        <w:rPr>
+          <w:rFonts w:ascii="Courier New" w:eastAsia="Times New Roman" w:hAnsi="Courier New" w:cs="Courier New"/>
+          <w:color w:val="D6DEEB"/>
+          <w:sz w:val="20"/>
+          <w:szCs w:val="20"/>
+        </w:rPr>
+        <w:t>&gt;1.5.5.Final&lt;/</w:t>
+      </w:r>
+      <w:r>
+        <w:rPr>
+          <w:rFonts w:ascii="Courier New" w:eastAsia="Times New Roman" w:hAnsi="Courier New" w:cs="Courier New"/>
+          <w:color w:val="7FDBCA"/>
+          <w:sz w:val="20"/>
+          <w:szCs w:val="20"/>
+        </w:rPr>
+        <w:t>mapstruct.version</w:t>
+      </w:r>
+      <w:r>
+        <w:rPr>
+          <w:rFonts w:ascii="Courier New" w:eastAsia="Times New Roman" w:hAnsi="Courier New" w:cs="Courier New"/>
+          <w:color w:val="D6DEEB"/>
+          <w:sz w:val="20"/>
+          <w:szCs w:val="20"/>
+        </w:rPr>
+        <w:t>&gt;</w:t>
+      </w:r>
+      <w:r>
+        <w:rPr>
+          <w:rFonts w:ascii="Courier New" w:eastAsia="Times New Roman" w:hAnsi="Courier New" w:cs="Courier New"/>
+          <w:color w:val="D6DEEB"/>
+          <w:sz w:val="20"/>
+          <w:szCs w:val="20"/>
+        </w:rPr>
+        <w:br/>
+        <w:t xml:space="preserve">   &lt;</w:t>
+      </w:r>
+      <w:r>
+        <w:rPr>
+          <w:rFonts w:ascii="Courier New" w:eastAsia="Times New Roman" w:hAnsi="Courier New" w:cs="Courier New"/>
+          <w:color w:val="7FDBCA"/>
+          <w:sz w:val="20"/>
+          <w:szCs w:val="20"/>
+        </w:rPr>
+        <w:t>lombok-mapstruct-binding.version</w:t>
+      </w:r>
+      <w:r>
+        <w:rPr>
+          <w:rFonts w:ascii="Courier New" w:eastAsia="Times New Roman" w:hAnsi="Courier New" w:cs="Courier New"/>
+          <w:color w:val="D6DEEB"/>
+          <w:sz w:val="20"/>
+          <w:szCs w:val="20"/>
+        </w:rPr>
+        <w:t>&gt;0.2.0&lt;/</w:t>
+      </w:r>
+      <w:r>
+        <w:rPr>
+          <w:rFonts w:ascii="Courier New" w:eastAsia="Times New Roman" w:hAnsi="Courier New" w:cs="Courier New"/>
+          <w:color w:val="7FDBCA"/>
+          <w:sz w:val="20"/>
+          <w:szCs w:val="20"/>
+        </w:rPr>
+        <w:t>lombok-mapstruct-binding.version</w:t>
+      </w:r>
+      <w:r>
+        <w:rPr>
+          <w:rFonts w:ascii="Courier New" w:eastAsia="Times New Roman" w:hAnsi="Courier New" w:cs="Courier New"/>
+          <w:color w:val="D6DEEB"/>
+          <w:sz w:val="20"/>
+          <w:szCs w:val="20"/>
+        </w:rPr>
+        <w:t>&gt;</w:t>
+      </w:r>
+      <w:r>
+        <w:rPr>
+          <w:rFonts w:ascii="Courier New" w:eastAsia="Times New Roman" w:hAnsi="Courier New" w:cs="Courier New"/>
+          <w:color w:val="D6DEEB"/>
+          <w:sz w:val="20"/>
+          <w:szCs w:val="20"/>
+        </w:rPr>
+        <w:br/>
+        <w:t xml:space="preserve">   &lt;</w:t>
+      </w:r>
+      <w:r>
+        <w:rPr>
+          <w:rFonts w:ascii="Courier New" w:eastAsia="Times New Roman" w:hAnsi="Courier New" w:cs="Courier New"/>
+          <w:color w:val="7FDBCA"/>
+          <w:sz w:val="20"/>
+          <w:szCs w:val="20"/>
+        </w:rPr>
+        <w:t>spotless.version</w:t>
+      </w:r>
+      <w:r>
+        <w:rPr>
+          <w:rFonts w:ascii="Courier New" w:eastAsia="Times New Roman" w:hAnsi="Courier New" w:cs="Courier New"/>
+          <w:color w:val="D6DEEB"/>
+          <w:sz w:val="20"/>
+          <w:szCs w:val="20"/>
+        </w:rPr>
+        <w:t>&gt;2.43.0&lt;/</w:t>
+      </w:r>
+      <w:r>
+        <w:rPr>
+          <w:rFonts w:ascii="Courier New" w:eastAsia="Times New Roman" w:hAnsi="Courier New" w:cs="Courier New"/>
+          <w:color w:val="7FDBCA"/>
+          <w:sz w:val="20"/>
+          <w:szCs w:val="20"/>
+        </w:rPr>
+        <w:t>spotless.version</w:t>
+      </w:r>
+      <w:r>
+        <w:rPr>
+          <w:rFonts w:ascii="Courier New" w:eastAsia="Times New Roman" w:hAnsi="Courier New" w:cs="Courier New"/>
+          <w:color w:val="D6DEEB"/>
+          <w:sz w:val="20"/>
+          <w:szCs w:val="20"/>
+        </w:rPr>
+        <w:t>&gt;</w:t>
+      </w:r>
+      <w:r>
+        <w:rPr>
+          <w:rFonts w:ascii="Courier New" w:eastAsia="Times New Roman" w:hAnsi="Courier New" w:cs="Courier New"/>
+          <w:color w:val="D6DEEB"/>
+          <w:sz w:val="20"/>
+          <w:szCs w:val="20"/>
+        </w:rPr>
+        <w:br/>
+        <w:t xml:space="preserve">   </w:t>
+      </w:r>
+      <w:r>
+        <w:rPr>
+          <w:rFonts w:ascii="Courier New" w:eastAsia="Times New Roman" w:hAnsi="Courier New" w:cs="Courier New"/>
+          <w:color w:val="D6DEEB"/>
+          <w:sz w:val="20"/>
+          <w:szCs w:val="20"/>
+        </w:rPr>
+        <w:br/>
+        <w:t>&lt;/</w:t>
+      </w:r>
+      <w:r>
+        <w:rPr>
+          <w:rFonts w:ascii="Courier New" w:eastAsia="Times New Roman" w:hAnsi="Courier New" w:cs="Courier New"/>
+          <w:color w:val="7FDBCA"/>
+          <w:sz w:val="20"/>
+          <w:szCs w:val="20"/>
+        </w:rPr>
+        <w:t>properties</w:t>
+      </w:r>
+      <w:r>
+        <w:rPr>
+          <w:rFonts w:ascii="Courier New" w:eastAsia="Times New Roman" w:hAnsi="Courier New" w:cs="Courier New"/>
+          <w:color w:val="D6DEEB"/>
+          <w:sz w:val="20"/>
+          <w:szCs w:val="20"/>
+        </w:rPr>
+        <w:t>&gt;</w:t>
+      </w:r>
+    </w:p>
+    <w:p>
+      <w:pPr>
+        <w:rPr>
+          <w:rFonts w:ascii="Times New Roman" w:hAnsi="Times New Roman" w:cs="Times New Roman"/>
+          <w:sz w:val="24"/>
+          <w:szCs w:val="24"/>
+        </w:rPr>
+      </w:pPr>
+    </w:p>
+    <w:p>
+      <w:pPr>
+        <w:rPr>
+          <w:rFonts w:ascii="Times New Roman" w:hAnsi="Times New Roman" w:cs="Times New Roman"/>
+          <w:sz w:val="24"/>
+          <w:szCs w:val="24"/>
+        </w:rPr>
+      </w:pPr>
+    </w:p>
+    <w:p>
+      <w:pPr>
+        <w:spacing w:after="0" w:line="240" w:lineRule="auto"/>
+        <w:rPr>
+          <w:rFonts w:ascii="Courier New" w:eastAsia="Times New Roman" w:hAnsi="Courier New" w:cs="Courier New"/>
+          <w:color w:val="D6DEEB"/>
+          <w:sz w:val="20"/>
+          <w:szCs w:val="20"/>
+        </w:rPr>
+      </w:pPr>
+      <w:r>
+        <w:rPr>
+          <w:rFonts w:ascii="Courier New" w:eastAsia="Times New Roman" w:hAnsi="Courier New" w:cs="Courier New"/>
+          <w:color w:val="D6DEEB"/>
+          <w:sz w:val="20"/>
+          <w:szCs w:val="20"/>
+        </w:rPr>
+        <w:br w:type="page"/>
+      </w:r>
+    </w:p>
+    <w:p>
+      <w:pPr>
+        <w:shd w:val="clear" w:color="auto" w:fill="011627"/>
+        <w:tabs>
+          <w:tab w:val="left" w:pos="916"/>
+          <w:tab w:val="left" w:pos="1832"/>
+          <w:tab w:val="left" w:pos="2748"/>
+          <w:tab w:val="left" w:pos="3664"/>
+          <w:tab w:val="left" w:pos="4580"/>
+          <w:tab w:val="left" w:pos="5496"/>
+          <w:tab w:val="left" w:pos="6412"/>
+          <w:tab w:val="left" w:pos="7328"/>
+          <w:tab w:val="left" w:pos="8244"/>
+          <w:tab w:val="left" w:pos="9160"/>
+          <w:tab w:val="left" w:pos="10076"/>
+          <w:tab w:val="left" w:pos="10992"/>
+          <w:tab w:val="left" w:pos="11908"/>
+          <w:tab w:val="left" w:pos="12824"/>
+          <w:tab w:val="left" w:pos="13740"/>
+          <w:tab w:val="left" w:pos="14656"/>
+        </w:tabs>
+        <w:spacing w:after="0" w:line="240" w:lineRule="auto"/>
+        <w:rPr>
+          <w:rFonts w:ascii="Courier New" w:eastAsia="Times New Roman" w:hAnsi="Courier New" w:cs="Courier New"/>
+          <w:color w:val="D6DEEB"/>
+          <w:sz w:val="20"/>
+          <w:szCs w:val="20"/>
+        </w:rPr>
+      </w:pPr>
+      <w:r>
+        <w:rPr>
+          <w:rFonts w:ascii="Courier New" w:eastAsia="Times New Roman" w:hAnsi="Courier New" w:cs="Courier New"/>
+          <w:color w:val="D6DEEB"/>
+          <w:sz w:val="20"/>
+          <w:szCs w:val="20"/>
+        </w:rPr>
+        <w:lastRenderedPageBreak/>
+        <w:t>&lt;</w:t>
+      </w:r>
+      <w:r>
+        <w:rPr>
+          <w:rFonts w:ascii="Courier New" w:eastAsia="Times New Roman" w:hAnsi="Courier New" w:cs="Courier New"/>
+          <w:color w:val="7FDBCA"/>
+          <w:sz w:val="20"/>
+          <w:szCs w:val="20"/>
+        </w:rPr>
+        <w:t>plugin</w:t>
+      </w:r>
+      <w:r>
+        <w:rPr>
+          <w:rFonts w:ascii="Courier New" w:eastAsia="Times New Roman" w:hAnsi="Courier New" w:cs="Courier New"/>
+          <w:color w:val="D6DEEB"/>
+          <w:sz w:val="20"/>
+          <w:szCs w:val="20"/>
+        </w:rPr>
+        <w:t>&gt;</w:t>
+      </w:r>
+      <w:r>
+        <w:rPr>
+          <w:rFonts w:ascii="Courier New" w:eastAsia="Times New Roman" w:hAnsi="Courier New" w:cs="Courier New"/>
+          <w:color w:val="D6DEEB"/>
+          <w:sz w:val="20"/>
+          <w:szCs w:val="20"/>
+        </w:rPr>
+        <w:br/>
+        <w:t xml:space="preserve">   &lt;</w:t>
+      </w:r>
+      <w:r>
+        <w:rPr>
+          <w:rFonts w:ascii="Courier New" w:eastAsia="Times New Roman" w:hAnsi="Courier New" w:cs="Courier New"/>
+          <w:color w:val="7FDBCA"/>
+          <w:sz w:val="20"/>
+          <w:szCs w:val="20"/>
+        </w:rPr>
+        <w:t>groupId</w:t>
+      </w:r>
+      <w:r>
+        <w:rPr>
+          <w:rFonts w:ascii="Courier New" w:eastAsia="Times New Roman" w:hAnsi="Courier New" w:cs="Courier New"/>
+          <w:color w:val="D6DEEB"/>
+          <w:sz w:val="20"/>
+          <w:szCs w:val="20"/>
+        </w:rPr>
+        <w:t>&gt;com.diffplug.spotless&lt;/</w:t>
+      </w:r>
+      <w:r>
+        <w:rPr>
+          <w:rFonts w:ascii="Courier New" w:eastAsia="Times New Roman" w:hAnsi="Courier New" w:cs="Courier New"/>
+          <w:color w:val="7FDBCA"/>
+          <w:sz w:val="20"/>
+          <w:szCs w:val="20"/>
+        </w:rPr>
+        <w:t>groupId</w:t>
+      </w:r>
+      <w:r>
+        <w:rPr>
+          <w:rFonts w:ascii="Courier New" w:eastAsia="Times New Roman" w:hAnsi="Courier New" w:cs="Courier New"/>
+          <w:color w:val="D6DEEB"/>
+          <w:sz w:val="20"/>
+          <w:szCs w:val="20"/>
+        </w:rPr>
+        <w:t>&gt;</w:t>
+      </w:r>
+      <w:r>
+        <w:rPr>
+          <w:rFonts w:ascii="Courier New" w:eastAsia="Times New Roman" w:hAnsi="Courier New" w:cs="Courier New"/>
+          <w:color w:val="D6DEEB"/>
+          <w:sz w:val="20"/>
+          <w:szCs w:val="20"/>
+        </w:rPr>
+        <w:br/>
+        <w:t xml:space="preserve">   &lt;</w:t>
+      </w:r>
+      <w:r>
+        <w:rPr>
+          <w:rFonts w:ascii="Courier New" w:eastAsia="Times New Roman" w:hAnsi="Courier New" w:cs="Courier New"/>
+          <w:color w:val="7FDBCA"/>
+          <w:sz w:val="20"/>
+          <w:szCs w:val="20"/>
+        </w:rPr>
+        <w:t>artifactId</w:t>
+      </w:r>
+      <w:r>
+        <w:rPr>
+          <w:rFonts w:ascii="Courier New" w:eastAsia="Times New Roman" w:hAnsi="Courier New" w:cs="Courier New"/>
+          <w:color w:val="D6DEEB"/>
+          <w:sz w:val="20"/>
+          <w:szCs w:val="20"/>
+        </w:rPr>
+        <w:t>&gt;spotless-maven-plugin&lt;/</w:t>
+      </w:r>
+      <w:r>
+        <w:rPr>
+          <w:rFonts w:ascii="Courier New" w:eastAsia="Times New Roman" w:hAnsi="Courier New" w:cs="Courier New"/>
+          <w:color w:val="7FDBCA"/>
+          <w:sz w:val="20"/>
+          <w:szCs w:val="20"/>
+        </w:rPr>
+        <w:t>artifactId</w:t>
+      </w:r>
+      <w:r>
+        <w:rPr>
+          <w:rFonts w:ascii="Courier New" w:eastAsia="Times New Roman" w:hAnsi="Courier New" w:cs="Courier New"/>
+          <w:color w:val="D6DEEB"/>
+          <w:sz w:val="20"/>
+          <w:szCs w:val="20"/>
+        </w:rPr>
+        <w:t>&gt;</w:t>
+      </w:r>
+      <w:r>
+        <w:rPr>
+          <w:rFonts w:ascii="Courier New" w:eastAsia="Times New Roman" w:hAnsi="Courier New" w:cs="Courier New"/>
+          <w:color w:val="D6DEEB"/>
+          <w:sz w:val="20"/>
+          <w:szCs w:val="20"/>
+        </w:rPr>
+        <w:br/>
+        <w:t xml:space="preserve">   &lt;</w:t>
+      </w:r>
+      <w:r>
+        <w:rPr>
+          <w:rFonts w:ascii="Courier New" w:eastAsia="Times New Roman" w:hAnsi="Courier New" w:cs="Courier New"/>
+          <w:color w:val="7FDBCA"/>
+          <w:sz w:val="20"/>
+          <w:szCs w:val="20"/>
+        </w:rPr>
+        <w:t>version</w:t>
+      </w:r>
+      <w:r>
+        <w:rPr>
+          <w:rFonts w:ascii="Courier New" w:eastAsia="Times New Roman" w:hAnsi="Courier New" w:cs="Courier New"/>
+          <w:color w:val="D6DEEB"/>
+          <w:sz w:val="20"/>
+          <w:szCs w:val="20"/>
+        </w:rPr>
+        <w:t>&gt;${spotless.version}&lt;/</w:t>
+      </w:r>
+      <w:r>
+        <w:rPr>
+          <w:rFonts w:ascii="Courier New" w:eastAsia="Times New Roman" w:hAnsi="Courier New" w:cs="Courier New"/>
+          <w:color w:val="7FDBCA"/>
+          <w:sz w:val="20"/>
+          <w:szCs w:val="20"/>
+        </w:rPr>
+        <w:t>version</w:t>
+      </w:r>
+      <w:r>
+        <w:rPr>
+          <w:rFonts w:ascii="Courier New" w:eastAsia="Times New Roman" w:hAnsi="Courier New" w:cs="Courier New"/>
+          <w:color w:val="D6DEEB"/>
+          <w:sz w:val="20"/>
+          <w:szCs w:val="20"/>
+        </w:rPr>
+        <w:t>&gt;</w:t>
+      </w:r>
+      <w:r>
+        <w:rPr>
+          <w:rFonts w:ascii="Courier New" w:eastAsia="Times New Roman" w:hAnsi="Courier New" w:cs="Courier New"/>
+          <w:color w:val="D6DEEB"/>
+          <w:sz w:val="20"/>
+          <w:szCs w:val="20"/>
+        </w:rPr>
+        <w:br/>
+        <w:t xml:space="preserve">   &lt;</w:t>
+      </w:r>
+      <w:r>
+        <w:rPr>
+          <w:rFonts w:ascii="Courier New" w:eastAsia="Times New Roman" w:hAnsi="Courier New" w:cs="Courier New"/>
+          <w:color w:val="7FDBCA"/>
+          <w:sz w:val="20"/>
+          <w:szCs w:val="20"/>
+        </w:rPr>
+        <w:t>configuration</w:t>
+      </w:r>
+      <w:r>
+        <w:rPr>
+          <w:rFonts w:ascii="Courier New" w:eastAsia="Times New Roman" w:hAnsi="Courier New" w:cs="Courier New"/>
+          <w:color w:val="D6DEEB"/>
+          <w:sz w:val="20"/>
+          <w:szCs w:val="20"/>
+        </w:rPr>
+        <w:t>&gt;</w:t>
+      </w:r>
+      <w:r>
+        <w:rPr>
+          <w:rFonts w:ascii="Courier New" w:eastAsia="Times New Roman" w:hAnsi="Courier New" w:cs="Courier New"/>
+          <w:color w:val="D6DEEB"/>
+          <w:sz w:val="20"/>
+          <w:szCs w:val="20"/>
+        </w:rPr>
+        <w:br/>
+        <w:t xml:space="preserve">      &lt;</w:t>
+      </w:r>
+      <w:r>
+        <w:rPr>
+          <w:rFonts w:ascii="Courier New" w:eastAsia="Times New Roman" w:hAnsi="Courier New" w:cs="Courier New"/>
+          <w:color w:val="7FDBCA"/>
+          <w:sz w:val="20"/>
+          <w:szCs w:val="20"/>
+        </w:rPr>
+        <w:t>java</w:t>
+      </w:r>
+      <w:r>
+        <w:rPr>
+          <w:rFonts w:ascii="Courier New" w:eastAsia="Times New Roman" w:hAnsi="Courier New" w:cs="Courier New"/>
+          <w:color w:val="D6DEEB"/>
+          <w:sz w:val="20"/>
+          <w:szCs w:val="20"/>
+        </w:rPr>
+        <w:t>&gt;</w:t>
+      </w:r>
+      <w:r>
+        <w:rPr>
+          <w:rFonts w:ascii="Courier New" w:eastAsia="Times New Roman" w:hAnsi="Courier New" w:cs="Courier New"/>
+          <w:color w:val="D6DEEB"/>
+          <w:sz w:val="20"/>
+          <w:szCs w:val="20"/>
+        </w:rPr>
+        <w:br/>
+        <w:t xml:space="preserve">         &lt;</w:t>
+      </w:r>
+      <w:r>
+        <w:rPr>
+          <w:rFonts w:ascii="Courier New" w:eastAsia="Times New Roman" w:hAnsi="Courier New" w:cs="Courier New"/>
+          <w:color w:val="7FDBCA"/>
+          <w:sz w:val="20"/>
+          <w:szCs w:val="20"/>
+        </w:rPr>
+        <w:t xml:space="preserve">removeUnusedImports </w:t>
+      </w:r>
+      <w:r>
+        <w:rPr>
+          <w:rFonts w:ascii="Courier New" w:eastAsia="Times New Roman" w:hAnsi="Courier New" w:cs="Courier New"/>
+          <w:color w:val="D6DEEB"/>
+          <w:sz w:val="20"/>
+          <w:szCs w:val="20"/>
+        </w:rPr>
+        <w:t>/&gt;</w:t>
+      </w:r>
+      <w:r>
+        <w:rPr>
+          <w:rFonts w:ascii="Courier New" w:eastAsia="Times New Roman" w:hAnsi="Courier New" w:cs="Courier New"/>
+          <w:color w:val="D6DEEB"/>
+          <w:sz w:val="20"/>
+          <w:szCs w:val="20"/>
+        </w:rPr>
+        <w:br/>
+        <w:t xml:space="preserve">         &lt;</w:t>
+      </w:r>
+      <w:r>
+        <w:rPr>
+          <w:rFonts w:ascii="Courier New" w:eastAsia="Times New Roman" w:hAnsi="Courier New" w:cs="Courier New"/>
+          <w:color w:val="7FDBCA"/>
+          <w:sz w:val="20"/>
+          <w:szCs w:val="20"/>
+        </w:rPr>
+        <w:t>toggleOffOn</w:t>
+      </w:r>
+      <w:r>
+        <w:rPr>
+          <w:rFonts w:ascii="Courier New" w:eastAsia="Times New Roman" w:hAnsi="Courier New" w:cs="Courier New"/>
+          <w:color w:val="D6DEEB"/>
+          <w:sz w:val="20"/>
+          <w:szCs w:val="20"/>
+        </w:rPr>
+        <w:t>/&gt;</w:t>
+      </w:r>
+      <w:r>
+        <w:rPr>
+          <w:rFonts w:ascii="Courier New" w:eastAsia="Times New Roman" w:hAnsi="Courier New" w:cs="Courier New"/>
+          <w:color w:val="D6DEEB"/>
+          <w:sz w:val="20"/>
+          <w:szCs w:val="20"/>
+        </w:rPr>
+        <w:br/>
+        <w:t xml:space="preserve">         &lt;</w:t>
+      </w:r>
+      <w:r>
+        <w:rPr>
+          <w:rFonts w:ascii="Courier New" w:eastAsia="Times New Roman" w:hAnsi="Courier New" w:cs="Courier New"/>
+          <w:color w:val="7FDBCA"/>
+          <w:sz w:val="20"/>
+          <w:szCs w:val="20"/>
+        </w:rPr>
+        <w:t>trimTrailingWhitespace</w:t>
+      </w:r>
+      <w:r>
+        <w:rPr>
+          <w:rFonts w:ascii="Courier New" w:eastAsia="Times New Roman" w:hAnsi="Courier New" w:cs="Courier New"/>
+          <w:color w:val="D6DEEB"/>
+          <w:sz w:val="20"/>
+          <w:szCs w:val="20"/>
+        </w:rPr>
+        <w:t>/&gt;</w:t>
+      </w:r>
+      <w:r>
+        <w:rPr>
+          <w:rFonts w:ascii="Courier New" w:eastAsia="Times New Roman" w:hAnsi="Courier New" w:cs="Courier New"/>
+          <w:color w:val="D6DEEB"/>
+          <w:sz w:val="20"/>
+          <w:szCs w:val="20"/>
+        </w:rPr>
+        <w:br/>
+        <w:t xml:space="preserve">         &lt;</w:t>
+      </w:r>
+      <w:r>
+        <w:rPr>
+          <w:rFonts w:ascii="Courier New" w:eastAsia="Times New Roman" w:hAnsi="Courier New" w:cs="Courier New"/>
+          <w:color w:val="7FDBCA"/>
+          <w:sz w:val="20"/>
+          <w:szCs w:val="20"/>
+        </w:rPr>
+        <w:t>endWithNewline</w:t>
+      </w:r>
+      <w:r>
+        <w:rPr>
+          <w:rFonts w:ascii="Courier New" w:eastAsia="Times New Roman" w:hAnsi="Courier New" w:cs="Courier New"/>
+          <w:color w:val="D6DEEB"/>
+          <w:sz w:val="20"/>
+          <w:szCs w:val="20"/>
+        </w:rPr>
+        <w:t>/&gt;</w:t>
+      </w:r>
+      <w:r>
+        <w:rPr>
+          <w:rFonts w:ascii="Courier New" w:eastAsia="Times New Roman" w:hAnsi="Courier New" w:cs="Courier New"/>
+          <w:color w:val="D6DEEB"/>
+          <w:sz w:val="20"/>
+          <w:szCs w:val="20"/>
+        </w:rPr>
+        <w:br/>
+        <w:t xml:space="preserve">         &lt;</w:t>
+      </w:r>
+      <w:r>
+        <w:rPr>
+          <w:rFonts w:ascii="Courier New" w:eastAsia="Times New Roman" w:hAnsi="Courier New" w:cs="Courier New"/>
+          <w:color w:val="7FDBCA"/>
+          <w:sz w:val="20"/>
+          <w:szCs w:val="20"/>
+        </w:rPr>
+        <w:t>indent</w:t>
+      </w:r>
+      <w:r>
+        <w:rPr>
+          <w:rFonts w:ascii="Courier New" w:eastAsia="Times New Roman" w:hAnsi="Courier New" w:cs="Courier New"/>
+          <w:color w:val="D6DEEB"/>
+          <w:sz w:val="20"/>
+          <w:szCs w:val="20"/>
+        </w:rPr>
+        <w:t>&gt;</w:t>
+      </w:r>
+      <w:r>
+        <w:rPr>
+          <w:rFonts w:ascii="Courier New" w:eastAsia="Times New Roman" w:hAnsi="Courier New" w:cs="Courier New"/>
+          <w:color w:val="D6DEEB"/>
+          <w:sz w:val="20"/>
+          <w:szCs w:val="20"/>
+        </w:rPr>
+        <w:br/>
+        <w:t xml:space="preserve">            &lt;</w:t>
+      </w:r>
+      <w:r>
+        <w:rPr>
+          <w:rFonts w:ascii="Courier New" w:eastAsia="Times New Roman" w:hAnsi="Courier New" w:cs="Courier New"/>
+          <w:color w:val="7FDBCA"/>
+          <w:sz w:val="20"/>
+          <w:szCs w:val="20"/>
+        </w:rPr>
+        <w:t>tabs</w:t>
+      </w:r>
+      <w:r>
+        <w:rPr>
+          <w:rFonts w:ascii="Courier New" w:eastAsia="Times New Roman" w:hAnsi="Courier New" w:cs="Courier New"/>
+          <w:color w:val="D6DEEB"/>
+          <w:sz w:val="20"/>
+          <w:szCs w:val="20"/>
+        </w:rPr>
+        <w:t>&gt;true&lt;/</w:t>
+      </w:r>
+      <w:r>
+        <w:rPr>
+          <w:rFonts w:ascii="Courier New" w:eastAsia="Times New Roman" w:hAnsi="Courier New" w:cs="Courier New"/>
+          <w:color w:val="7FDBCA"/>
+          <w:sz w:val="20"/>
+          <w:szCs w:val="20"/>
+        </w:rPr>
+        <w:t>tabs</w:t>
+      </w:r>
+      <w:r>
+        <w:rPr>
+          <w:rFonts w:ascii="Courier New" w:eastAsia="Times New Roman" w:hAnsi="Courier New" w:cs="Courier New"/>
+          <w:color w:val="D6DEEB"/>
+          <w:sz w:val="20"/>
+          <w:szCs w:val="20"/>
+        </w:rPr>
+        <w:t>&gt;</w:t>
+      </w:r>
+      <w:r>
+        <w:rPr>
+          <w:rFonts w:ascii="Courier New" w:eastAsia="Times New Roman" w:hAnsi="Courier New" w:cs="Courier New"/>
+          <w:color w:val="D6DEEB"/>
+          <w:sz w:val="20"/>
+          <w:szCs w:val="20"/>
+        </w:rPr>
+        <w:br/>
+        <w:t xml:space="preserve">            &lt;</w:t>
+      </w:r>
+      <w:r>
+        <w:rPr>
+          <w:rFonts w:ascii="Courier New" w:eastAsia="Times New Roman" w:hAnsi="Courier New" w:cs="Courier New"/>
+          <w:color w:val="7FDBCA"/>
+          <w:sz w:val="20"/>
+          <w:szCs w:val="20"/>
+        </w:rPr>
+        <w:t>spacesPerTab</w:t>
+      </w:r>
+      <w:r>
+        <w:rPr>
+          <w:rFonts w:ascii="Courier New" w:eastAsia="Times New Roman" w:hAnsi="Courier New" w:cs="Courier New"/>
+          <w:color w:val="D6DEEB"/>
+          <w:sz w:val="20"/>
+          <w:szCs w:val="20"/>
+        </w:rPr>
+        <w:t>&gt;4&lt;/</w:t>
+      </w:r>
+      <w:r>
+        <w:rPr>
+          <w:rFonts w:ascii="Courier New" w:eastAsia="Times New Roman" w:hAnsi="Courier New" w:cs="Courier New"/>
+          <w:color w:val="7FDBCA"/>
+          <w:sz w:val="20"/>
+          <w:szCs w:val="20"/>
+        </w:rPr>
+        <w:t>spacesPerTab</w:t>
+      </w:r>
+      <w:r>
+        <w:rPr>
+          <w:rFonts w:ascii="Courier New" w:eastAsia="Times New Roman" w:hAnsi="Courier New" w:cs="Courier New"/>
+          <w:color w:val="D6DEEB"/>
+          <w:sz w:val="20"/>
+          <w:szCs w:val="20"/>
+        </w:rPr>
+        <w:t>&gt;</w:t>
+      </w:r>
+      <w:r>
+        <w:rPr>
+          <w:rFonts w:ascii="Courier New" w:eastAsia="Times New Roman" w:hAnsi="Courier New" w:cs="Courier New"/>
+          <w:color w:val="D6DEEB"/>
+          <w:sz w:val="20"/>
+          <w:szCs w:val="20"/>
+        </w:rPr>
+        <w:br/>
+        <w:t xml:space="preserve">         &lt;/</w:t>
+      </w:r>
+      <w:r>
+        <w:rPr>
+          <w:rFonts w:ascii="Courier New" w:eastAsia="Times New Roman" w:hAnsi="Courier New" w:cs="Courier New"/>
+          <w:color w:val="7FDBCA"/>
+          <w:sz w:val="20"/>
+          <w:szCs w:val="20"/>
+        </w:rPr>
+        <w:t>indent</w:t>
+      </w:r>
+      <w:r>
+        <w:rPr>
+          <w:rFonts w:ascii="Courier New" w:eastAsia="Times New Roman" w:hAnsi="Courier New" w:cs="Courier New"/>
+          <w:color w:val="D6DEEB"/>
+          <w:sz w:val="20"/>
+          <w:szCs w:val="20"/>
+        </w:rPr>
+        <w:t>&gt;</w:t>
+      </w:r>
+      <w:r>
+        <w:rPr>
+          <w:rFonts w:ascii="Courier New" w:eastAsia="Times New Roman" w:hAnsi="Courier New" w:cs="Courier New"/>
+          <w:color w:val="D6DEEB"/>
+          <w:sz w:val="20"/>
+          <w:szCs w:val="20"/>
+        </w:rPr>
+        <w:br/>
+        <w:t xml:space="preserve">         &lt;</w:t>
+      </w:r>
+      <w:r>
+        <w:rPr>
+          <w:rFonts w:ascii="Courier New" w:eastAsia="Times New Roman" w:hAnsi="Courier New" w:cs="Courier New"/>
+          <w:color w:val="7FDBCA"/>
+          <w:sz w:val="20"/>
+          <w:szCs w:val="20"/>
+        </w:rPr>
+        <w:t>palantirJavaFormat</w:t>
+      </w:r>
+      <w:r>
+        <w:rPr>
+          <w:rFonts w:ascii="Courier New" w:eastAsia="Times New Roman" w:hAnsi="Courier New" w:cs="Courier New"/>
+          <w:color w:val="D6DEEB"/>
+          <w:sz w:val="20"/>
+          <w:szCs w:val="20"/>
+        </w:rPr>
+        <w:t>/&gt;</w:t>
+      </w:r>
+      <w:r>
+        <w:rPr>
+          <w:rFonts w:ascii="Courier New" w:eastAsia="Times New Roman" w:hAnsi="Courier New" w:cs="Courier New"/>
+          <w:color w:val="D6DEEB"/>
+          <w:sz w:val="20"/>
+          <w:szCs w:val="20"/>
+        </w:rPr>
+        <w:br/>
+        <w:t xml:space="preserve">         &lt;</w:t>
+      </w:r>
+      <w:r>
+        <w:rPr>
+          <w:rFonts w:ascii="Courier New" w:eastAsia="Times New Roman" w:hAnsi="Courier New" w:cs="Courier New"/>
+          <w:color w:val="7FDBCA"/>
+          <w:sz w:val="20"/>
+          <w:szCs w:val="20"/>
+        </w:rPr>
+        <w:t>importOrder</w:t>
+      </w:r>
+      <w:r>
+        <w:rPr>
+          <w:rFonts w:ascii="Courier New" w:eastAsia="Times New Roman" w:hAnsi="Courier New" w:cs="Courier New"/>
+          <w:color w:val="D6DEEB"/>
+          <w:sz w:val="20"/>
+          <w:szCs w:val="20"/>
+        </w:rPr>
+        <w:t>&gt;</w:t>
+      </w:r>
+      <w:r>
+        <w:rPr>
+          <w:rFonts w:ascii="Courier New" w:eastAsia="Times New Roman" w:hAnsi="Courier New" w:cs="Courier New"/>
+          <w:color w:val="D6DEEB"/>
+          <w:sz w:val="20"/>
+          <w:szCs w:val="20"/>
+        </w:rPr>
+        <w:br/>
+        <w:t xml:space="preserve">            </w:t>
+      </w:r>
+      <w:r>
+        <w:rPr>
+          <w:rFonts w:ascii="Courier New" w:eastAsia="Times New Roman" w:hAnsi="Courier New" w:cs="Courier New"/>
+          <w:i/>
+          <w:iCs/>
+          <w:color w:val="637777"/>
+          <w:sz w:val="20"/>
+          <w:szCs w:val="20"/>
+        </w:rPr>
+        <w:t>&lt;!-- Specify either order or file, but not both --&gt;</w:t>
+      </w:r>
+      <w:r>
+        <w:rPr>
+          <w:rFonts w:ascii="Courier New" w:eastAsia="Times New Roman" w:hAnsi="Courier New" w:cs="Courier New"/>
+          <w:i/>
+          <w:iCs/>
+          <w:color w:val="637777"/>
+          <w:sz w:val="20"/>
+          <w:szCs w:val="20"/>
+        </w:rPr>
+        <w:br/>
+        <w:t xml:space="preserve">            </w:t>
+      </w:r>
+      <w:r>
+        <w:rPr>
+          <w:rFonts w:ascii="Courier New" w:eastAsia="Times New Roman" w:hAnsi="Courier New" w:cs="Courier New"/>
+          <w:color w:val="D6DEEB"/>
+          <w:sz w:val="20"/>
+          <w:szCs w:val="20"/>
+        </w:rPr>
+        <w:t>&lt;</w:t>
+      </w:r>
+      <w:r>
+        <w:rPr>
+          <w:rFonts w:ascii="Courier New" w:eastAsia="Times New Roman" w:hAnsi="Courier New" w:cs="Courier New"/>
+          <w:color w:val="7FDBCA"/>
+          <w:sz w:val="20"/>
+          <w:szCs w:val="20"/>
+        </w:rPr>
+        <w:t>order</w:t>
+      </w:r>
+      <w:r>
+        <w:rPr>
+          <w:rFonts w:ascii="Courier New" w:eastAsia="Times New Roman" w:hAnsi="Courier New" w:cs="Courier New"/>
+          <w:color w:val="D6DEEB"/>
+          <w:sz w:val="20"/>
+          <w:szCs w:val="20"/>
+        </w:rPr>
+        <w:t>&gt;java,jakarta,org,com,com.diffplug,&lt;/</w:t>
+      </w:r>
+      <w:r>
+        <w:rPr>
+          <w:rFonts w:ascii="Courier New" w:eastAsia="Times New Roman" w:hAnsi="Courier New" w:cs="Courier New"/>
+          <w:color w:val="7FDBCA"/>
+          <w:sz w:val="20"/>
+          <w:szCs w:val="20"/>
+        </w:rPr>
+        <w:t>order</w:t>
+      </w:r>
+      <w:r>
+        <w:rPr>
+          <w:rFonts w:ascii="Courier New" w:eastAsia="Times New Roman" w:hAnsi="Courier New" w:cs="Courier New"/>
+          <w:color w:val="D6DEEB"/>
+          <w:sz w:val="20"/>
+          <w:szCs w:val="20"/>
+        </w:rPr>
+        <w:t>&gt;</w:t>
+      </w:r>
+      <w:r>
+        <w:rPr>
+          <w:rFonts w:ascii="Courier New" w:eastAsia="Times New Roman" w:hAnsi="Courier New" w:cs="Courier New"/>
+          <w:color w:val="D6DEEB"/>
+          <w:sz w:val="20"/>
+          <w:szCs w:val="20"/>
+        </w:rPr>
+        <w:br/>
+        <w:t xml:space="preserve">         &lt;/</w:t>
+      </w:r>
+      <w:r>
+        <w:rPr>
+          <w:rFonts w:ascii="Courier New" w:eastAsia="Times New Roman" w:hAnsi="Courier New" w:cs="Courier New"/>
+          <w:color w:val="7FDBCA"/>
+          <w:sz w:val="20"/>
+          <w:szCs w:val="20"/>
+        </w:rPr>
+        <w:t>importOrder</w:t>
+      </w:r>
+      <w:r>
+        <w:rPr>
+          <w:rFonts w:ascii="Courier New" w:eastAsia="Times New Roman" w:hAnsi="Courier New" w:cs="Courier New"/>
+          <w:color w:val="D6DEEB"/>
+          <w:sz w:val="20"/>
+          <w:szCs w:val="20"/>
+        </w:rPr>
+        <w:t>&gt;</w:t>
+      </w:r>
+      <w:r>
+        <w:rPr>
+          <w:rFonts w:ascii="Courier New" w:eastAsia="Times New Roman" w:hAnsi="Courier New" w:cs="Courier New"/>
+          <w:color w:val="D6DEEB"/>
+          <w:sz w:val="20"/>
+          <w:szCs w:val="20"/>
+        </w:rPr>
+        <w:br/>
+        <w:t xml:space="preserve">      &lt;/</w:t>
+      </w:r>
+      <w:r>
+        <w:rPr>
+          <w:rFonts w:ascii="Courier New" w:eastAsia="Times New Roman" w:hAnsi="Courier New" w:cs="Courier New"/>
+          <w:color w:val="7FDBCA"/>
+          <w:sz w:val="20"/>
+          <w:szCs w:val="20"/>
+        </w:rPr>
+        <w:t>java</w:t>
+      </w:r>
+      <w:r>
+        <w:rPr>
+          <w:rFonts w:ascii="Courier New" w:eastAsia="Times New Roman" w:hAnsi="Courier New" w:cs="Courier New"/>
+          <w:color w:val="D6DEEB"/>
+          <w:sz w:val="20"/>
+          <w:szCs w:val="20"/>
+        </w:rPr>
+        <w:t>&gt;</w:t>
+      </w:r>
+      <w:r>
+        <w:rPr>
+          <w:rFonts w:ascii="Courier New" w:eastAsia="Times New Roman" w:hAnsi="Courier New" w:cs="Courier New"/>
+          <w:color w:val="D6DEEB"/>
+          <w:sz w:val="20"/>
+          <w:szCs w:val="20"/>
+        </w:rPr>
+        <w:br/>
+        <w:t xml:space="preserve">   &lt;/</w:t>
+      </w:r>
+      <w:r>
+        <w:rPr>
+          <w:rFonts w:ascii="Courier New" w:eastAsia="Times New Roman" w:hAnsi="Courier New" w:cs="Courier New"/>
+          <w:color w:val="7FDBCA"/>
+          <w:sz w:val="20"/>
+          <w:szCs w:val="20"/>
+        </w:rPr>
+        <w:t>configuration</w:t>
+      </w:r>
+      <w:r>
+        <w:rPr>
+          <w:rFonts w:ascii="Courier New" w:eastAsia="Times New Roman" w:hAnsi="Courier New" w:cs="Courier New"/>
+          <w:color w:val="D6DEEB"/>
+          <w:sz w:val="20"/>
+          <w:szCs w:val="20"/>
+        </w:rPr>
+        <w:t>&gt;</w:t>
+      </w:r>
+      <w:r>
+        <w:rPr>
+          <w:rFonts w:ascii="Courier New" w:eastAsia="Times New Roman" w:hAnsi="Courier New" w:cs="Courier New"/>
+          <w:color w:val="D6DEEB"/>
+          <w:sz w:val="20"/>
+          <w:szCs w:val="20"/>
+        </w:rPr>
+        <w:br/>
+        <w:t xml:space="preserve">   </w:t>
+      </w:r>
+      <w:r>
+        <w:rPr>
+          <w:rFonts w:ascii="Courier New" w:eastAsia="Times New Roman" w:hAnsi="Courier New" w:cs="Courier New"/>
+          <w:i/>
+          <w:iCs/>
+          <w:color w:val="637777"/>
+          <w:sz w:val="20"/>
+          <w:szCs w:val="20"/>
+        </w:rPr>
+        <w:t>&lt;!--            &lt;executions&gt;--&gt;</w:t>
+      </w:r>
+      <w:r>
+        <w:rPr>
+          <w:rFonts w:ascii="Courier New" w:eastAsia="Times New Roman" w:hAnsi="Courier New" w:cs="Courier New"/>
+          <w:i/>
+          <w:iCs/>
+          <w:color w:val="637777"/>
+          <w:sz w:val="20"/>
+          <w:szCs w:val="20"/>
+        </w:rPr>
+        <w:br/>
+        <w:t xml:space="preserve">   &lt;!--               &lt;execution&gt;--&gt;</w:t>
+      </w:r>
+      <w:r>
+        <w:rPr>
+          <w:rFonts w:ascii="Courier New" w:eastAsia="Times New Roman" w:hAnsi="Courier New" w:cs="Courier New"/>
+          <w:i/>
+          <w:iCs/>
+          <w:color w:val="637777"/>
+          <w:sz w:val="20"/>
+          <w:szCs w:val="20"/>
+        </w:rPr>
+        <w:br/>
+        <w:t xml:space="preserve">   &lt;!--                  &lt;phase&gt;compile&lt;/phase&gt;--&gt;</w:t>
+      </w:r>
+      <w:r>
+        <w:rPr>
+          <w:rFonts w:ascii="Courier New" w:eastAsia="Times New Roman" w:hAnsi="Courier New" w:cs="Courier New"/>
+          <w:i/>
+          <w:iCs/>
+          <w:color w:val="637777"/>
+          <w:sz w:val="20"/>
+          <w:szCs w:val="20"/>
+        </w:rPr>
+        <w:br/>
+        <w:t xml:space="preserve">   &lt;!--                  &lt;goals&gt;--&gt;</w:t>
+      </w:r>
+      <w:r>
+        <w:rPr>
+          <w:rFonts w:ascii="Courier New" w:eastAsia="Times New Roman" w:hAnsi="Courier New" w:cs="Courier New"/>
+          <w:i/>
+          <w:iCs/>
+          <w:color w:val="637777"/>
+          <w:sz w:val="20"/>
+          <w:szCs w:val="20"/>
+        </w:rPr>
+        <w:br/>
+        <w:t xml:space="preserve">   &lt;!--                     &lt;goal&gt;check&lt;/goal&gt;--&gt;</w:t>
+      </w:r>
+      <w:r>
+        <w:rPr>
+          <w:rFonts w:ascii="Courier New" w:eastAsia="Times New Roman" w:hAnsi="Courier New" w:cs="Courier New"/>
+          <w:i/>
+          <w:iCs/>
+          <w:color w:val="637777"/>
+          <w:sz w:val="20"/>
+          <w:szCs w:val="20"/>
+        </w:rPr>
+        <w:br/>
+        <w:t xml:space="preserve">   &lt;!--                  &lt;/goals&gt;--&gt;</w:t>
+      </w:r>
+      <w:r>
+        <w:rPr>
+          <w:rFonts w:ascii="Courier New" w:eastAsia="Times New Roman" w:hAnsi="Courier New" w:cs="Courier New"/>
+          <w:i/>
+          <w:iCs/>
+          <w:color w:val="637777"/>
+          <w:sz w:val="20"/>
+          <w:szCs w:val="20"/>
+        </w:rPr>
+        <w:br/>
+        <w:t xml:space="preserve">   &lt;!--               &lt;/execution&gt;--&gt;</w:t>
+      </w:r>
+      <w:r>
+        <w:rPr>
+          <w:rFonts w:ascii="Courier New" w:eastAsia="Times New Roman" w:hAnsi="Courier New" w:cs="Courier New"/>
+          <w:i/>
+          <w:iCs/>
+          <w:color w:val="637777"/>
+          <w:sz w:val="20"/>
+          <w:szCs w:val="20"/>
+        </w:rPr>
+        <w:br/>
+        <w:t xml:space="preserve">   &lt;!--            &lt;/executions&gt;--&gt;</w:t>
+      </w:r>
+      <w:r>
+        <w:rPr>
+          <w:rFonts w:ascii="Courier New" w:eastAsia="Times New Roman" w:hAnsi="Courier New" w:cs="Courier New"/>
+          <w:i/>
+          <w:iCs/>
+          <w:color w:val="637777"/>
+          <w:sz w:val="20"/>
+          <w:szCs w:val="20"/>
+        </w:rPr>
+        <w:br/>
+      </w:r>
+      <w:r>
+        <w:rPr>
+          <w:rFonts w:ascii="Courier New" w:eastAsia="Times New Roman" w:hAnsi="Courier New" w:cs="Courier New"/>
+          <w:color w:val="D6DEEB"/>
+          <w:sz w:val="20"/>
+          <w:szCs w:val="20"/>
+        </w:rPr>
+        <w:t>&lt;/</w:t>
+      </w:r>
+      <w:r>
+        <w:rPr>
+          <w:rFonts w:ascii="Courier New" w:eastAsia="Times New Roman" w:hAnsi="Courier New" w:cs="Courier New"/>
+          <w:color w:val="7FDBCA"/>
+          <w:sz w:val="20"/>
+          <w:szCs w:val="20"/>
+        </w:rPr>
+        <w:t>plugin</w:t>
+      </w:r>
+      <w:r>
+        <w:rPr>
+          <w:rFonts w:ascii="Courier New" w:eastAsia="Times New Roman" w:hAnsi="Courier New" w:cs="Courier New"/>
+          <w:color w:val="D6DEEB"/>
+          <w:sz w:val="20"/>
+          <w:szCs w:val="20"/>
+        </w:rPr>
+        <w:t>&gt;</w:t>
+      </w:r>
+    </w:p>
+    <w:p>
+      <w:pPr>
+        <w:rPr>
+          <w:rFonts w:ascii="Times New Roman" w:hAnsi="Times New Roman" w:cs="Times New Roman"/>
+          <w:sz w:val="24"/>
+          <w:szCs w:val="24"/>
+        </w:rPr>
+      </w:pPr>
+    </w:p>
+    <w:p>
+      <w:pPr>
+        <w:rPr>
+          <w:rFonts w:ascii="Times New Roman" w:hAnsi="Times New Roman" w:cs="Times New Roman"/>
+          <w:sz w:val="24"/>
+          <w:szCs w:val="24"/>
+        </w:rPr>
+      </w:pPr>
+    </w:p>
+    <w:p>
+      <w:pPr>
+        <w:rPr>
+          <w:rFonts w:ascii="Times New Roman" w:hAnsi="Times New Roman" w:cs="Times New Roman"/>
+          <w:sz w:val="24"/>
+          <w:szCs w:val="24"/>
+        </w:rPr>
+      </w:pPr>
+      <w:r>
+        <w:rPr>
+          <w:rFonts w:ascii="Times New Roman" w:hAnsi="Times New Roman" w:cs="Times New Roman"/>
+          <w:sz w:val="24"/>
+          <w:szCs w:val="24"/>
+        </w:rPr>
+        <w:t>//</w:t>
+      </w:r>
+      <w:proofErr w:type="gramStart"/>
+      <w:r>
+        <w:rPr>
+          <w:rFonts w:ascii="Times New Roman" w:hAnsi="Times New Roman" w:cs="Times New Roman"/>
+          <w:sz w:val="24"/>
+          <w:szCs w:val="24"/>
+        </w:rPr>
+        <w:t>spotless:off</w:t>
+      </w:r>
+      <w:proofErr w:type="gramEnd"/>
+    </w:p>
+    <w:p>
+      <w:pPr>
+        <w:rPr>
+          <w:rFonts w:ascii="Times New Roman" w:hAnsi="Times New Roman" w:cs="Times New Roman"/>
+          <w:sz w:val="24"/>
+          <w:szCs w:val="24"/>
+        </w:rPr>
+      </w:pPr>
+      <w:r>
+        <w:rPr>
+          <w:rFonts w:ascii="Times New Roman" w:hAnsi="Times New Roman" w:cs="Times New Roman"/>
+          <w:sz w:val="24"/>
+          <w:szCs w:val="24"/>
+        </w:rPr>
+        <w:t>Code trong này sẽ không bị format bởi spotless</w:t>
+      </w:r>
+    </w:p>
+    <w:p>
+      <w:pPr>
+        <w:rPr>
+          <w:rFonts w:ascii="Times New Roman" w:hAnsi="Times New Roman" w:cs="Times New Roman"/>
+          <w:sz w:val="24"/>
+          <w:szCs w:val="24"/>
+        </w:rPr>
+      </w:pPr>
+      <w:r>
+        <w:rPr>
+          <w:rFonts w:ascii="Times New Roman" w:hAnsi="Times New Roman" w:cs="Times New Roman"/>
+          <w:sz w:val="24"/>
+          <w:szCs w:val="24"/>
+        </w:rPr>
+        <w:t>//</w:t>
+      </w:r>
+      <w:proofErr w:type="gramStart"/>
+      <w:r>
+        <w:rPr>
+          <w:rFonts w:ascii="Times New Roman" w:hAnsi="Times New Roman" w:cs="Times New Roman"/>
+          <w:sz w:val="24"/>
+          <w:szCs w:val="24"/>
+        </w:rPr>
+        <w:t>spotless:o</w:t>
+      </w:r>
+      <w:r>
+        <w:rPr>
+          <w:rFonts w:ascii="Times New Roman" w:hAnsi="Times New Roman" w:cs="Times New Roman"/>
+          <w:sz w:val="24"/>
+          <w:szCs w:val="24"/>
+        </w:rPr>
+        <w:t>n</w:t>
+      </w:r>
+      <w:proofErr w:type="gramEnd"/>
+    </w:p>
+    <w:p>
+      <w:pPr>
+        <w:rPr>
+          <w:rFonts w:ascii="Times New Roman" w:hAnsi="Times New Roman" w:cs="Times New Roman"/>
+          <w:sz w:val="24"/>
+          <w:szCs w:val="24"/>
+        </w:rPr>
+      </w:pPr>
     </w:p>
     <w:sectPr>
       <w:pgSz w:w="12240" w:h="15840"/>
@@ -3954,7 +5433,7 @@
 </file>
 
 <file path=customXml/itemProps1.xml><?xml version="1.0" encoding="utf-8"?>
-<ds:datastoreItem xmlns:ds="http://schemas.openxmlformats.org/officeDocument/2006/customXml" ds:itemID="{686A8D7A-2955-4F7B-AFF5-EB69B701A749}">
+<ds:datastoreItem xmlns:ds="http://schemas.openxmlformats.org/officeDocument/2006/customXml" ds:itemID="{B97D977A-A879-4A85-85DC-15F03F226335}">
   <ds:schemaRefs>
     <ds:schemaRef ds:uri="http://schemas.openxmlformats.org/officeDocument/2006/bibliography"/>
   </ds:schemaRefs>

</xml_diff>